<commit_message>
finished info model and added it to report, started data diagram
</commit_message>
<xml_diff>
--- a/report.docx
+++ b/report.docx
@@ -35,7 +35,6 @@
         </w:rPr>
         <w:t xml:space="preserve"> Team 12</w:t>
       </w:r>
-      <w:bookmarkStart w:id="0" w:name="_GoBack"/>
     </w:p>
     <w:p>
       <w:pPr>
@@ -78,17 +77,36 @@
           <w:color w:val="000000" w:themeColor="text1"/>
           <w:sz w:val="20"/>
         </w:rPr>
-        <w:t xml:space="preserve">lete. We then allocated certain people to begin aspects of the code </w:t>
-      </w:r>
-      <w:bookmarkEnd w:id="0"/>
-      <w:r>
-        <w:rPr>
-          <w:rFonts w:ascii="Trebuchet MS" w:hAnsi="Trebuchet MS"/>
-          <w:color w:val="000000" w:themeColor="text1"/>
-          <w:sz w:val="20"/>
-        </w:rPr>
-        <w:t>(one person started GUI and another started the SQL databases).</w:t>
-      </w:r>
+        <w:t>lete. We then allocated certain people to begin aspects of the code (one person started GUI and another started the SQL databases).</w:t>
+      </w:r>
+    </w:p>
+    <w:p>
+      <w:pPr>
+        <w:jc w:val="both"/>
+        <w:rPr>
+          <w:rFonts w:ascii="Trebuchet MS" w:hAnsi="Trebuchet MS"/>
+          <w:color w:val="2E74B5" w:themeColor="accent1" w:themeShade="BF"/>
+          <w:sz w:val="24"/>
+        </w:rPr>
+      </w:pPr>
+      <w:r>
+        <w:rPr>
+          <w:rFonts w:ascii="Trebuchet MS" w:hAnsi="Trebuchet MS"/>
+          <w:color w:val="2E74B5" w:themeColor="accent1" w:themeShade="BF"/>
+          <w:sz w:val="24"/>
+        </w:rPr>
+        <w:t>UML Use Case Diagram (1 page)</w:t>
+      </w:r>
+    </w:p>
+    <w:p>
+      <w:pPr>
+        <w:jc w:val="both"/>
+        <w:rPr>
+          <w:rFonts w:ascii="Trebuchet MS" w:hAnsi="Trebuchet MS"/>
+          <w:color w:val="2E74B5" w:themeColor="accent1" w:themeShade="BF"/>
+          <w:sz w:val="24"/>
+        </w:rPr>
+      </w:pPr>
     </w:p>
     <w:p>
       <w:pPr>
@@ -108,13 +126,13 @@
           <w:lang w:eastAsia="en-GB"/>
         </w:rPr>
         <w:drawing>
-          <wp:anchor distT="0" distB="0" distL="114300" distR="114300" simplePos="0" relativeHeight="251658240" behindDoc="1" locked="0" layoutInCell="1" allowOverlap="1" wp14:anchorId="0C5709BB" wp14:editId="021D0E60">
+          <wp:anchor distT="0" distB="0" distL="114300" distR="114300" simplePos="0" relativeHeight="251658240" behindDoc="1" locked="0" layoutInCell="1" allowOverlap="1" wp14:anchorId="43DE556C" wp14:editId="437FDC5D">
             <wp:simplePos x="0" y="0"/>
             <wp:positionH relativeFrom="margin">
-              <wp:align>right</wp:align>
+              <wp:posOffset>-78740</wp:posOffset>
             </wp:positionH>
             <wp:positionV relativeFrom="paragraph">
-              <wp:posOffset>342380</wp:posOffset>
+              <wp:posOffset>198755</wp:posOffset>
             </wp:positionV>
             <wp:extent cx="5728970" cy="3914140"/>
             <wp:effectExtent l="0" t="0" r="5080" b="0"/>
@@ -178,208 +196,323 @@
           </wp:anchor>
         </w:drawing>
       </w:r>
-      <w:r>
-        <w:rPr>
-          <w:rFonts w:ascii="Trebuchet MS" w:hAnsi="Trebuchet MS"/>
-          <w:color w:val="2E74B5" w:themeColor="accent1" w:themeShade="BF"/>
-          <w:sz w:val="24"/>
-        </w:rPr>
-        <w:t xml:space="preserve">UML Use Case Diagram </w:t>
-      </w:r>
-      <w:r>
-        <w:rPr>
-          <w:rFonts w:ascii="Trebuchet MS" w:hAnsi="Trebuchet MS"/>
-          <w:color w:val="2E74B5" w:themeColor="accent1" w:themeShade="BF"/>
-          <w:sz w:val="24"/>
-        </w:rPr>
-        <w:t>(1 page)</w:t>
-      </w:r>
-    </w:p>
-    <w:p>
-      <w:pPr>
-        <w:jc w:val="both"/>
-        <w:rPr>
-          <w:rFonts w:ascii="Trebuchet MS" w:hAnsi="Trebuchet MS"/>
-          <w:color w:val="2E74B5" w:themeColor="accent1" w:themeShade="BF"/>
-          <w:sz w:val="24"/>
-        </w:rPr>
-      </w:pPr>
-    </w:p>
-    <w:p>
-      <w:pPr>
-        <w:jc w:val="both"/>
-        <w:rPr>
-          <w:rFonts w:ascii="Trebuchet MS" w:hAnsi="Trebuchet MS"/>
-          <w:color w:val="2E74B5" w:themeColor="accent1" w:themeShade="BF"/>
-          <w:sz w:val="24"/>
-        </w:rPr>
-      </w:pPr>
-    </w:p>
-    <w:p>
-      <w:pPr>
-        <w:jc w:val="both"/>
-        <w:rPr>
-          <w:rFonts w:ascii="Trebuchet MS" w:hAnsi="Trebuchet MS"/>
-          <w:color w:val="2E74B5" w:themeColor="accent1" w:themeShade="BF"/>
-        </w:rPr>
-      </w:pPr>
-    </w:p>
-    <w:p>
-      <w:pPr>
-        <w:jc w:val="both"/>
-        <w:rPr>
-          <w:rFonts w:ascii="Trebuchet MS" w:hAnsi="Trebuchet MS"/>
-          <w:color w:val="2E74B5" w:themeColor="accent1" w:themeShade="BF"/>
-          <w:sz w:val="24"/>
-        </w:rPr>
-      </w:pPr>
-      <w:r>
-        <w:rPr>
-          <w:rFonts w:ascii="Trebuchet MS" w:hAnsi="Trebuchet MS"/>
-          <w:color w:val="2E74B5" w:themeColor="accent1" w:themeShade="BF"/>
-          <w:sz w:val="24"/>
-        </w:rPr>
-        <w:t xml:space="preserve">UML Information Model </w:t>
-      </w:r>
-      <w:r>
-        <w:rPr>
-          <w:rFonts w:ascii="Trebuchet MS" w:hAnsi="Trebuchet MS"/>
-          <w:color w:val="2E74B5" w:themeColor="accent1" w:themeShade="BF"/>
-          <w:sz w:val="24"/>
-        </w:rPr>
-        <w:t>(1 page)</w:t>
-      </w:r>
-    </w:p>
-    <w:p>
-      <w:pPr>
-        <w:jc w:val="both"/>
-        <w:rPr>
-          <w:rFonts w:ascii="Trebuchet MS" w:hAnsi="Trebuchet MS"/>
-          <w:color w:val="2E74B5" w:themeColor="accent1" w:themeShade="BF"/>
-        </w:rPr>
-      </w:pPr>
-    </w:p>
-    <w:p>
-      <w:pPr>
-        <w:jc w:val="both"/>
-        <w:rPr>
-          <w:rFonts w:ascii="Trebuchet MS" w:hAnsi="Trebuchet MS"/>
-          <w:color w:val="2E74B5" w:themeColor="accent1" w:themeShade="BF"/>
-          <w:sz w:val="24"/>
-        </w:rPr>
-      </w:pPr>
-      <w:r>
-        <w:rPr>
-          <w:rFonts w:ascii="Trebuchet MS" w:hAnsi="Trebuchet MS"/>
-          <w:color w:val="2E74B5" w:themeColor="accent1" w:themeShade="BF"/>
-          <w:sz w:val="24"/>
-        </w:rPr>
-        <w:t xml:space="preserve">UML Normalised Data Model </w:t>
-      </w:r>
-      <w:r>
-        <w:rPr>
-          <w:rFonts w:ascii="Trebuchet MS" w:hAnsi="Trebuchet MS"/>
-          <w:color w:val="2E74B5" w:themeColor="accent1" w:themeShade="BF"/>
-          <w:sz w:val="24"/>
-        </w:rPr>
-        <w:t>(1 page)</w:t>
-      </w:r>
-    </w:p>
-    <w:p>
-      <w:pPr>
-        <w:jc w:val="both"/>
-        <w:rPr>
-          <w:rFonts w:ascii="Trebuchet MS" w:hAnsi="Trebuchet MS"/>
-          <w:color w:val="2E74B5" w:themeColor="accent1" w:themeShade="BF"/>
-        </w:rPr>
-      </w:pPr>
-    </w:p>
-    <w:p>
-      <w:pPr>
-        <w:jc w:val="both"/>
-        <w:rPr>
-          <w:rFonts w:ascii="Trebuchet MS" w:hAnsi="Trebuchet MS"/>
-          <w:color w:val="2E74B5" w:themeColor="accent1" w:themeShade="BF"/>
-          <w:sz w:val="24"/>
-        </w:rPr>
-      </w:pPr>
-      <w:r>
-        <w:rPr>
-          <w:rFonts w:ascii="Trebuchet MS" w:hAnsi="Trebuchet MS"/>
-          <w:color w:val="2E74B5" w:themeColor="accent1" w:themeShade="BF"/>
-          <w:sz w:val="24"/>
-        </w:rPr>
-        <w:t xml:space="preserve">Secretary UI Screenshots </w:t>
-      </w:r>
-      <w:r>
-        <w:rPr>
-          <w:rFonts w:ascii="Trebuchet MS" w:hAnsi="Trebuchet MS"/>
-          <w:color w:val="2E74B5" w:themeColor="accent1" w:themeShade="BF"/>
-          <w:sz w:val="24"/>
-        </w:rPr>
-        <w:t>(1 page)</w:t>
-      </w:r>
-    </w:p>
-    <w:p>
-      <w:pPr>
-        <w:jc w:val="both"/>
-        <w:rPr>
-          <w:rFonts w:ascii="Trebuchet MS" w:hAnsi="Trebuchet MS"/>
-          <w:color w:val="2E74B5" w:themeColor="accent1" w:themeShade="BF"/>
-        </w:rPr>
-      </w:pPr>
-    </w:p>
-    <w:p>
-      <w:pPr>
-        <w:jc w:val="both"/>
-        <w:rPr>
-          <w:rFonts w:ascii="Trebuchet MS" w:hAnsi="Trebuchet MS"/>
-          <w:color w:val="2E74B5" w:themeColor="accent1" w:themeShade="BF"/>
-          <w:sz w:val="24"/>
-        </w:rPr>
-      </w:pPr>
-      <w:r>
-        <w:rPr>
-          <w:rFonts w:ascii="Trebuchet MS" w:hAnsi="Trebuchet MS"/>
-          <w:color w:val="2E74B5" w:themeColor="accent1" w:themeShade="BF"/>
-          <w:sz w:val="24"/>
-        </w:rPr>
-        <w:t xml:space="preserve">Partner UI Screenshots </w:t>
-      </w:r>
-      <w:r>
-        <w:rPr>
-          <w:rFonts w:ascii="Trebuchet MS" w:hAnsi="Trebuchet MS"/>
-          <w:color w:val="2E74B5" w:themeColor="accent1" w:themeShade="BF"/>
-          <w:sz w:val="24"/>
-        </w:rPr>
-        <w:t>(1 page)</w:t>
-      </w:r>
-    </w:p>
-    <w:p>
-      <w:pPr>
-        <w:jc w:val="both"/>
-        <w:rPr>
-          <w:rFonts w:ascii="Trebuchet MS" w:hAnsi="Trebuchet MS"/>
-          <w:color w:val="2E74B5" w:themeColor="accent1" w:themeShade="BF"/>
-        </w:rPr>
-      </w:pPr>
-    </w:p>
-    <w:p>
-      <w:pPr>
-        <w:jc w:val="both"/>
-        <w:rPr>
-          <w:rFonts w:ascii="Trebuchet MS" w:hAnsi="Trebuchet MS"/>
-          <w:color w:val="2E74B5" w:themeColor="accent1" w:themeShade="BF"/>
-          <w:sz w:val="24"/>
-        </w:rPr>
-      </w:pPr>
-      <w:r>
-        <w:rPr>
-          <w:rFonts w:ascii="Trebuchet MS" w:hAnsi="Trebuchet MS"/>
-          <w:color w:val="2E74B5" w:themeColor="accent1" w:themeShade="BF"/>
-          <w:sz w:val="24"/>
+    </w:p>
+    <w:p>
+      <w:pPr>
+        <w:jc w:val="both"/>
+        <w:rPr>
+          <w:rFonts w:ascii="Trebuchet MS" w:hAnsi="Trebuchet MS"/>
+          <w:color w:val="2E74B5" w:themeColor="accent1" w:themeShade="BF"/>
+        </w:rPr>
+      </w:pPr>
+    </w:p>
+    <w:p>
+      <w:pPr>
+        <w:jc w:val="both"/>
+        <w:rPr>
+          <w:rFonts w:ascii="Trebuchet MS" w:hAnsi="Trebuchet MS"/>
+          <w:color w:val="2E74B5" w:themeColor="accent1" w:themeShade="BF"/>
+          <w:sz w:val="24"/>
+        </w:rPr>
+      </w:pPr>
+    </w:p>
+    <w:p>
+      <w:pPr>
+        <w:jc w:val="both"/>
+        <w:rPr>
+          <w:rFonts w:ascii="Trebuchet MS" w:hAnsi="Trebuchet MS"/>
+          <w:color w:val="2E74B5" w:themeColor="accent1" w:themeShade="BF"/>
+          <w:sz w:val="24"/>
+        </w:rPr>
+      </w:pPr>
+    </w:p>
+    <w:p>
+      <w:pPr>
+        <w:jc w:val="both"/>
+        <w:rPr>
+          <w:rFonts w:ascii="Trebuchet MS" w:hAnsi="Trebuchet MS"/>
+          <w:color w:val="2E74B5" w:themeColor="accent1" w:themeShade="BF"/>
+          <w:sz w:val="24"/>
+        </w:rPr>
+      </w:pPr>
+    </w:p>
+    <w:p>
+      <w:pPr>
+        <w:jc w:val="both"/>
+        <w:rPr>
+          <w:rFonts w:ascii="Trebuchet MS" w:hAnsi="Trebuchet MS"/>
+          <w:color w:val="2E74B5" w:themeColor="accent1" w:themeShade="BF"/>
+          <w:sz w:val="24"/>
+        </w:rPr>
+      </w:pPr>
+    </w:p>
+    <w:p>
+      <w:pPr>
+        <w:jc w:val="both"/>
+        <w:rPr>
+          <w:rFonts w:ascii="Trebuchet MS" w:hAnsi="Trebuchet MS"/>
+          <w:color w:val="2E74B5" w:themeColor="accent1" w:themeShade="BF"/>
+          <w:sz w:val="24"/>
+        </w:rPr>
+      </w:pPr>
+    </w:p>
+    <w:p>
+      <w:pPr>
+        <w:jc w:val="both"/>
+        <w:rPr>
+          <w:rFonts w:ascii="Trebuchet MS" w:hAnsi="Trebuchet MS"/>
+          <w:color w:val="2E74B5" w:themeColor="accent1" w:themeShade="BF"/>
+          <w:sz w:val="24"/>
+        </w:rPr>
+      </w:pPr>
+    </w:p>
+    <w:p>
+      <w:pPr>
+        <w:jc w:val="both"/>
+        <w:rPr>
+          <w:rFonts w:ascii="Trebuchet MS" w:hAnsi="Trebuchet MS"/>
+          <w:color w:val="2E74B5" w:themeColor="accent1" w:themeShade="BF"/>
+          <w:sz w:val="24"/>
+        </w:rPr>
+      </w:pPr>
+    </w:p>
+    <w:p>
+      <w:pPr>
+        <w:jc w:val="both"/>
+        <w:rPr>
+          <w:rFonts w:ascii="Trebuchet MS" w:hAnsi="Trebuchet MS"/>
+          <w:color w:val="2E74B5" w:themeColor="accent1" w:themeShade="BF"/>
+          <w:sz w:val="24"/>
+        </w:rPr>
+      </w:pPr>
+    </w:p>
+    <w:p>
+      <w:pPr>
+        <w:jc w:val="both"/>
+        <w:rPr>
+          <w:rFonts w:ascii="Trebuchet MS" w:hAnsi="Trebuchet MS"/>
+          <w:color w:val="2E74B5" w:themeColor="accent1" w:themeShade="BF"/>
+          <w:sz w:val="24"/>
+        </w:rPr>
+      </w:pPr>
+    </w:p>
+    <w:p>
+      <w:pPr>
+        <w:jc w:val="both"/>
+        <w:rPr>
+          <w:rFonts w:ascii="Trebuchet MS" w:hAnsi="Trebuchet MS"/>
+          <w:color w:val="2E74B5" w:themeColor="accent1" w:themeShade="BF"/>
+          <w:sz w:val="24"/>
+        </w:rPr>
+      </w:pPr>
+      <w:r>
+        <w:rPr>
+          <w:rFonts w:ascii="Trebuchet MS" w:hAnsi="Trebuchet MS"/>
+          <w:noProof/>
+          <w:color w:val="2E74B5" w:themeColor="accent1" w:themeShade="BF"/>
+          <w:sz w:val="24"/>
+          <w:lang w:eastAsia="en-GB"/>
         </w:rPr>
         <w:lastRenderedPageBreak/>
+        <w:drawing>
+          <wp:anchor distT="0" distB="0" distL="114300" distR="114300" simplePos="0" relativeHeight="251659264" behindDoc="1" locked="0" layoutInCell="1" allowOverlap="1" wp14:anchorId="628A69E6" wp14:editId="730D7917">
+            <wp:simplePos x="0" y="0"/>
+            <wp:positionH relativeFrom="margin">
+              <wp:posOffset>-1562100</wp:posOffset>
+            </wp:positionH>
+            <wp:positionV relativeFrom="paragraph">
+              <wp:posOffset>2141220</wp:posOffset>
+            </wp:positionV>
+            <wp:extent cx="8314055" cy="4578985"/>
+            <wp:effectExtent l="635" t="0" r="0" b="0"/>
+            <wp:wrapTopAndBottom/>
+            <wp:docPr id="2" name="Picture 2"/>
+            <wp:cNvGraphicFramePr>
+              <a:graphicFrameLocks xmlns:a="http://schemas.openxmlformats.org/drawingml/2006/main" noChangeAspect="1"/>
+            </wp:cNvGraphicFramePr>
+            <a:graphic xmlns:a="http://schemas.openxmlformats.org/drawingml/2006/main">
+              <a:graphicData uri="http://schemas.openxmlformats.org/drawingml/2006/picture">
+                <pic:pic xmlns:pic="http://schemas.openxmlformats.org/drawingml/2006/picture">
+                  <pic:nvPicPr>
+                    <pic:cNvPr id="0" name="Picture 1"/>
+                    <pic:cNvPicPr>
+                      <a:picLocks noChangeAspect="1" noChangeArrowheads="1"/>
+                    </pic:cNvPicPr>
+                  </pic:nvPicPr>
+                  <pic:blipFill>
+                    <a:blip r:embed="rId5" cstate="print">
+                      <a:extLst>
+                        <a:ext uri="{28A0092B-C50C-407E-A947-70E740481C1C}">
+                          <a14:useLocalDpi xmlns:a14="http://schemas.microsoft.com/office/drawing/2010/main" val="0"/>
+                        </a:ext>
+                      </a:extLst>
+                    </a:blip>
+                    <a:srcRect/>
+                    <a:stretch>
+                      <a:fillRect/>
+                    </a:stretch>
+                  </pic:blipFill>
+                  <pic:spPr bwMode="auto">
+                    <a:xfrm rot="5400000">
+                      <a:off x="0" y="0"/>
+                      <a:ext cx="8314055" cy="4578985"/>
+                    </a:xfrm>
+                    <a:prstGeom prst="rect">
+                      <a:avLst/>
+                    </a:prstGeom>
+                    <a:noFill/>
+                    <a:ln>
+                      <a:noFill/>
+                    </a:ln>
+                  </pic:spPr>
+                </pic:pic>
+              </a:graphicData>
+            </a:graphic>
+            <wp14:sizeRelH relativeFrom="margin">
+              <wp14:pctWidth>0</wp14:pctWidth>
+            </wp14:sizeRelH>
+            <wp14:sizeRelV relativeFrom="margin">
+              <wp14:pctHeight>0</wp14:pctHeight>
+            </wp14:sizeRelV>
+          </wp:anchor>
+        </w:drawing>
+      </w:r>
+      <w:r>
+        <w:rPr>
+          <w:rFonts w:ascii="Trebuchet MS" w:hAnsi="Trebuchet MS"/>
+          <w:color w:val="2E74B5" w:themeColor="accent1" w:themeShade="BF"/>
+          <w:sz w:val="24"/>
+        </w:rPr>
+        <w:t>UML Information Model (1 page)</w:t>
+      </w:r>
+      <w:bookmarkStart w:id="0" w:name="_GoBack"/>
+      <w:bookmarkEnd w:id="0"/>
+    </w:p>
+    <w:p>
+      <w:pPr>
+        <w:jc w:val="both"/>
+        <w:rPr>
+          <w:rFonts w:ascii="Trebuchet MS" w:hAnsi="Trebuchet MS"/>
+          <w:color w:val="2E74B5" w:themeColor="accent1" w:themeShade="BF"/>
+          <w:sz w:val="24"/>
+        </w:rPr>
+      </w:pPr>
+    </w:p>
+    <w:p>
+      <w:pPr>
+        <w:jc w:val="both"/>
+        <w:rPr>
+          <w:rFonts w:ascii="Trebuchet MS" w:hAnsi="Trebuchet MS"/>
+          <w:color w:val="2E74B5" w:themeColor="accent1" w:themeShade="BF"/>
+          <w:sz w:val="24"/>
+        </w:rPr>
+      </w:pPr>
+    </w:p>
+    <w:p>
+      <w:pPr>
+        <w:jc w:val="both"/>
+        <w:rPr>
+          <w:rFonts w:ascii="Trebuchet MS" w:hAnsi="Trebuchet MS"/>
+          <w:color w:val="2E74B5" w:themeColor="accent1" w:themeShade="BF"/>
+        </w:rPr>
+      </w:pPr>
+    </w:p>
+    <w:p>
+      <w:pPr>
+        <w:jc w:val="both"/>
+        <w:rPr>
+          <w:rFonts w:ascii="Trebuchet MS" w:hAnsi="Trebuchet MS"/>
+          <w:color w:val="2E74B5" w:themeColor="accent1" w:themeShade="BF"/>
+          <w:sz w:val="24"/>
+        </w:rPr>
+      </w:pPr>
+      <w:r>
+        <w:rPr>
+          <w:rFonts w:ascii="Trebuchet MS" w:hAnsi="Trebuchet MS"/>
+          <w:color w:val="2E74B5" w:themeColor="accent1" w:themeShade="BF"/>
+          <w:sz w:val="24"/>
+        </w:rPr>
+        <w:t>UML Normalised Data Model (1 page)</w:t>
+      </w:r>
+    </w:p>
+    <w:p>
+      <w:pPr>
+        <w:jc w:val="both"/>
+        <w:rPr>
+          <w:rFonts w:ascii="Trebuchet MS" w:hAnsi="Trebuchet MS"/>
+          <w:color w:val="2E74B5" w:themeColor="accent1" w:themeShade="BF"/>
+        </w:rPr>
+      </w:pPr>
+    </w:p>
+    <w:p>
+      <w:pPr>
+        <w:jc w:val="both"/>
+        <w:rPr>
+          <w:rFonts w:ascii="Trebuchet MS" w:hAnsi="Trebuchet MS"/>
+          <w:color w:val="2E74B5" w:themeColor="accent1" w:themeShade="BF"/>
+          <w:sz w:val="24"/>
+        </w:rPr>
+      </w:pPr>
+      <w:r>
+        <w:rPr>
+          <w:rFonts w:ascii="Trebuchet MS" w:hAnsi="Trebuchet MS"/>
+          <w:color w:val="2E74B5" w:themeColor="accent1" w:themeShade="BF"/>
+          <w:sz w:val="24"/>
+        </w:rPr>
+        <w:t>Secretary UI Screenshots (1 page)</w:t>
+      </w:r>
+    </w:p>
+    <w:p>
+      <w:pPr>
+        <w:jc w:val="both"/>
+        <w:rPr>
+          <w:rFonts w:ascii="Trebuchet MS" w:hAnsi="Trebuchet MS"/>
+          <w:color w:val="2E74B5" w:themeColor="accent1" w:themeShade="BF"/>
+        </w:rPr>
+      </w:pPr>
+    </w:p>
+    <w:p>
+      <w:pPr>
+        <w:jc w:val="both"/>
+        <w:rPr>
+          <w:rFonts w:ascii="Trebuchet MS" w:hAnsi="Trebuchet MS"/>
+          <w:color w:val="2E74B5" w:themeColor="accent1" w:themeShade="BF"/>
+          <w:sz w:val="24"/>
+        </w:rPr>
+      </w:pPr>
+      <w:r>
+        <w:rPr>
+          <w:rFonts w:ascii="Trebuchet MS" w:hAnsi="Trebuchet MS"/>
+          <w:color w:val="2E74B5" w:themeColor="accent1" w:themeShade="BF"/>
+          <w:sz w:val="24"/>
+        </w:rPr>
+        <w:t>Partner UI Screenshots (1 page)</w:t>
+      </w:r>
+    </w:p>
+    <w:p>
+      <w:pPr>
+        <w:jc w:val="both"/>
+        <w:rPr>
+          <w:rFonts w:ascii="Trebuchet MS" w:hAnsi="Trebuchet MS"/>
+          <w:color w:val="2E74B5" w:themeColor="accent1" w:themeShade="BF"/>
+        </w:rPr>
+      </w:pPr>
+    </w:p>
+    <w:p>
+      <w:pPr>
+        <w:jc w:val="both"/>
+        <w:rPr>
+          <w:rFonts w:ascii="Trebuchet MS" w:hAnsi="Trebuchet MS"/>
+          <w:color w:val="2E74B5" w:themeColor="accent1" w:themeShade="BF"/>
+          <w:sz w:val="24"/>
+        </w:rPr>
+      </w:pPr>
+      <w:r>
+        <w:rPr>
+          <w:rFonts w:ascii="Trebuchet MS" w:hAnsi="Trebuchet MS"/>
+          <w:color w:val="2E74B5" w:themeColor="accent1" w:themeShade="BF"/>
+          <w:sz w:val="24"/>
+        </w:rPr>
         <w:t xml:space="preserve">Evidence of Query </w:t>
       </w:r>
       <w:proofErr w:type="gramStart"/>
@@ -441,15 +574,7 @@
           <w:color w:val="2E74B5" w:themeColor="accent1" w:themeShade="BF"/>
           <w:sz w:val="24"/>
         </w:rPr>
-        <w:t>(1 page)</w:t>
-      </w:r>
-      <w:r>
-        <w:rPr>
-          <w:rFonts w:ascii="Trebuchet MS" w:hAnsi="Trebuchet MS"/>
-          <w:color w:val="2E74B5" w:themeColor="accent1" w:themeShade="BF"/>
-          <w:sz w:val="24"/>
-        </w:rPr>
-        <w:t xml:space="preserve"> (2 tables</w:t>
+        <w:t>(1 page) (2 tables</w:t>
       </w:r>
       <w:proofErr w:type="gramStart"/>
       <w:r>

</xml_diff>

<commit_message>
changed a few things and fixed a button
</commit_message>
<xml_diff>
--- a/report.docx
+++ b/report.docx
@@ -215,118 +215,18 @@
           <w:sz w:val="24"/>
         </w:rPr>
       </w:pPr>
-    </w:p>
-    <w:p>
-      <w:pPr>
-        <w:jc w:val="both"/>
-        <w:rPr>
-          <w:rFonts w:ascii="Trebuchet MS" w:hAnsi="Trebuchet MS"/>
-          <w:color w:val="2E74B5" w:themeColor="accent1" w:themeShade="BF"/>
-          <w:sz w:val="24"/>
-        </w:rPr>
-      </w:pPr>
-    </w:p>
-    <w:p>
-      <w:pPr>
-        <w:jc w:val="both"/>
-        <w:rPr>
-          <w:rFonts w:ascii="Trebuchet MS" w:hAnsi="Trebuchet MS"/>
-          <w:color w:val="2E74B5" w:themeColor="accent1" w:themeShade="BF"/>
-          <w:sz w:val="24"/>
-        </w:rPr>
-      </w:pPr>
-    </w:p>
-    <w:p>
-      <w:pPr>
-        <w:jc w:val="both"/>
-        <w:rPr>
-          <w:rFonts w:ascii="Trebuchet MS" w:hAnsi="Trebuchet MS"/>
-          <w:color w:val="2E74B5" w:themeColor="accent1" w:themeShade="BF"/>
-          <w:sz w:val="24"/>
-        </w:rPr>
-      </w:pPr>
-    </w:p>
-    <w:p>
-      <w:pPr>
-        <w:jc w:val="both"/>
-        <w:rPr>
-          <w:rFonts w:ascii="Trebuchet MS" w:hAnsi="Trebuchet MS"/>
-          <w:color w:val="2E74B5" w:themeColor="accent1" w:themeShade="BF"/>
-          <w:sz w:val="24"/>
-        </w:rPr>
-      </w:pPr>
-    </w:p>
-    <w:p>
-      <w:pPr>
-        <w:jc w:val="both"/>
-        <w:rPr>
-          <w:rFonts w:ascii="Trebuchet MS" w:hAnsi="Trebuchet MS"/>
-          <w:color w:val="2E74B5" w:themeColor="accent1" w:themeShade="BF"/>
-          <w:sz w:val="24"/>
-        </w:rPr>
-      </w:pPr>
-    </w:p>
-    <w:p>
-      <w:pPr>
-        <w:jc w:val="both"/>
-        <w:rPr>
-          <w:rFonts w:ascii="Trebuchet MS" w:hAnsi="Trebuchet MS"/>
-          <w:color w:val="2E74B5" w:themeColor="accent1" w:themeShade="BF"/>
-          <w:sz w:val="24"/>
-        </w:rPr>
-      </w:pPr>
-    </w:p>
-    <w:p>
-      <w:pPr>
-        <w:jc w:val="both"/>
-        <w:rPr>
-          <w:rFonts w:ascii="Trebuchet MS" w:hAnsi="Trebuchet MS"/>
-          <w:color w:val="2E74B5" w:themeColor="accent1" w:themeShade="BF"/>
-          <w:sz w:val="24"/>
-        </w:rPr>
-      </w:pPr>
-    </w:p>
-    <w:p>
-      <w:pPr>
-        <w:jc w:val="both"/>
-        <w:rPr>
-          <w:rFonts w:ascii="Trebuchet MS" w:hAnsi="Trebuchet MS"/>
-          <w:color w:val="2E74B5" w:themeColor="accent1" w:themeShade="BF"/>
-          <w:sz w:val="24"/>
-        </w:rPr>
-      </w:pPr>
-    </w:p>
-    <w:p>
-      <w:pPr>
-        <w:jc w:val="both"/>
-        <w:rPr>
-          <w:rFonts w:ascii="Trebuchet MS" w:hAnsi="Trebuchet MS"/>
-          <w:color w:val="2E74B5" w:themeColor="accent1" w:themeShade="BF"/>
-          <w:sz w:val="24"/>
-        </w:rPr>
-      </w:pPr>
-      <w:r>
-        <w:rPr>
-          <w:rFonts w:ascii="Trebuchet MS" w:hAnsi="Trebuchet MS"/>
+      <w:r>
+        <w:rPr>
+          <w:rFonts w:ascii="Arial" w:hAnsi="Arial" w:cs="Arial"/>
           <w:noProof/>
-          <w:color w:val="2E74B5" w:themeColor="accent1" w:themeShade="BF"/>
-          <w:sz w:val="24"/>
+          <w:color w:val="000000"/>
           <w:lang w:eastAsia="en-GB"/>
         </w:rPr>
-        <w:lastRenderedPageBreak/>
         <w:drawing>
-          <wp:anchor distT="0" distB="0" distL="114300" distR="114300" simplePos="0" relativeHeight="251659264" behindDoc="1" locked="0" layoutInCell="1" allowOverlap="1" wp14:anchorId="628A69E6" wp14:editId="730D7917">
-            <wp:simplePos x="0" y="0"/>
-            <wp:positionH relativeFrom="margin">
-              <wp:posOffset>-1562100</wp:posOffset>
-            </wp:positionH>
-            <wp:positionV relativeFrom="paragraph">
-              <wp:posOffset>2141220</wp:posOffset>
-            </wp:positionV>
-            <wp:extent cx="8314055" cy="4578985"/>
-            <wp:effectExtent l="635" t="0" r="0" b="0"/>
-            <wp:wrapTopAndBottom/>
-            <wp:docPr id="2" name="Picture 2"/>
+          <wp:inline distT="0" distB="0" distL="0" distR="0">
+            <wp:extent cx="3406140" cy="2461260"/>
+            <wp:effectExtent l="0" t="0" r="3810" b="0"/>
+            <wp:docPr id="4" name="Picture 4" descr="https://lh5.googleusercontent.com/1yFOjrIRy6ZoqEXOvgAe8IA-Nk6fyyPR5-ynCor8f5pTYhU8QyOPGX_WBQscR3tIEsQXHiZFvStP9aufJ8q3SyEcQW0c9e6BpiVa5MRaHngTmeJOjaTcZ7gvEpl6mN5TGGY-ESES"/>
             <wp:cNvGraphicFramePr>
               <a:graphicFrameLocks xmlns:a="http://schemas.openxmlformats.org/drawingml/2006/main" noChangeAspect="1"/>
             </wp:cNvGraphicFramePr>
@@ -334,7 +234,7 @@
               <a:graphicData uri="http://schemas.openxmlformats.org/drawingml/2006/picture">
                 <pic:pic xmlns:pic="http://schemas.openxmlformats.org/drawingml/2006/picture">
                   <pic:nvPicPr>
-                    <pic:cNvPr id="0" name="Picture 1"/>
+                    <pic:cNvPr id="0" name="Picture 3" descr="https://lh5.googleusercontent.com/1yFOjrIRy6ZoqEXOvgAe8IA-Nk6fyyPR5-ynCor8f5pTYhU8QyOPGX_WBQscR3tIEsQXHiZFvStP9aufJ8q3SyEcQW0c9e6BpiVa5MRaHngTmeJOjaTcZ7gvEpl6mN5TGGY-ESES"/>
                     <pic:cNvPicPr>
                       <a:picLocks noChangeAspect="1" noChangeArrowheads="1"/>
                     </pic:cNvPicPr>
@@ -353,9 +253,242 @@
                     </a:stretch>
                   </pic:blipFill>
                   <pic:spPr bwMode="auto">
-                    <a:xfrm rot="5400000">
+                    <a:xfrm>
                       <a:off x="0" y="0"/>
-                      <a:ext cx="8314055" cy="4578985"/>
+                      <a:ext cx="3406140" cy="2461260"/>
+                    </a:xfrm>
+                    <a:prstGeom prst="rect">
+                      <a:avLst/>
+                    </a:prstGeom>
+                    <a:noFill/>
+                    <a:ln>
+                      <a:noFill/>
+                    </a:ln>
+                  </pic:spPr>
+                </pic:pic>
+              </a:graphicData>
+            </a:graphic>
+          </wp:inline>
+        </w:drawing>
+      </w:r>
+      <w:bookmarkStart w:id="0" w:name="_GoBack"/>
+      <w:bookmarkEnd w:id="0"/>
+    </w:p>
+    <w:p>
+      <w:pPr>
+        <w:jc w:val="both"/>
+        <w:rPr>
+          <w:rFonts w:ascii="Trebuchet MS" w:hAnsi="Trebuchet MS"/>
+          <w:color w:val="2E74B5" w:themeColor="accent1" w:themeShade="BF"/>
+          <w:sz w:val="24"/>
+        </w:rPr>
+      </w:pPr>
+      <w:r>
+        <w:rPr>
+          <w:rFonts w:ascii="Arial" w:hAnsi="Arial" w:cs="Arial"/>
+          <w:noProof/>
+          <w:color w:val="000000"/>
+          <w:lang w:eastAsia="en-GB"/>
+        </w:rPr>
+        <w:lastRenderedPageBreak/>
+        <w:drawing>
+          <wp:inline distT="0" distB="0" distL="0" distR="0">
+            <wp:extent cx="3505200" cy="2827020"/>
+            <wp:effectExtent l="0" t="0" r="0" b="0"/>
+            <wp:docPr id="3" name="Picture 3" descr="https://lh6.googleusercontent.com/Orbq73WElVc_ExTNJdOC1_CGVk_BZiA2DH8IlVAl5RZKWTYq9UZPrvEO7vss_SMQJrA4NbzFd668lGPMSK53vyAqFxi7mlINW4t8peOR_iemfsqC9Db2pAlf2ossDOqU6vqAjkCy"/>
+            <wp:cNvGraphicFramePr>
+              <a:graphicFrameLocks xmlns:a="http://schemas.openxmlformats.org/drawingml/2006/main" noChangeAspect="1"/>
+            </wp:cNvGraphicFramePr>
+            <a:graphic xmlns:a="http://schemas.openxmlformats.org/drawingml/2006/main">
+              <a:graphicData uri="http://schemas.openxmlformats.org/drawingml/2006/picture">
+                <pic:pic xmlns:pic="http://schemas.openxmlformats.org/drawingml/2006/picture">
+                  <pic:nvPicPr>
+                    <pic:cNvPr id="0" name="Picture 1" descr="https://lh6.googleusercontent.com/Orbq73WElVc_ExTNJdOC1_CGVk_BZiA2DH8IlVAl5RZKWTYq9UZPrvEO7vss_SMQJrA4NbzFd668lGPMSK53vyAqFxi7mlINW4t8peOR_iemfsqC9Db2pAlf2ossDOqU6vqAjkCy"/>
+                    <pic:cNvPicPr>
+                      <a:picLocks noChangeAspect="1" noChangeArrowheads="1"/>
+                    </pic:cNvPicPr>
+                  </pic:nvPicPr>
+                  <pic:blipFill>
+                    <a:blip r:embed="rId6" cstate="print">
+                      <a:extLst>
+                        <a:ext uri="{28A0092B-C50C-407E-A947-70E740481C1C}">
+                          <a14:useLocalDpi xmlns:a14="http://schemas.microsoft.com/office/drawing/2010/main" val="0"/>
+                        </a:ext>
+                      </a:extLst>
+                    </a:blip>
+                    <a:srcRect/>
+                    <a:stretch>
+                      <a:fillRect/>
+                    </a:stretch>
+                  </pic:blipFill>
+                  <pic:spPr bwMode="auto">
+                    <a:xfrm>
+                      <a:off x="0" y="0"/>
+                      <a:ext cx="3505200" cy="2827020"/>
+                    </a:xfrm>
+                    <a:prstGeom prst="rect">
+                      <a:avLst/>
+                    </a:prstGeom>
+                    <a:noFill/>
+                    <a:ln>
+                      <a:noFill/>
+                    </a:ln>
+                  </pic:spPr>
+                </pic:pic>
+              </a:graphicData>
+            </a:graphic>
+          </wp:inline>
+        </w:drawing>
+      </w:r>
+    </w:p>
+    <w:p>
+      <w:pPr>
+        <w:jc w:val="both"/>
+        <w:rPr>
+          <w:rFonts w:ascii="Trebuchet MS" w:hAnsi="Trebuchet MS"/>
+          <w:color w:val="2E74B5" w:themeColor="accent1" w:themeShade="BF"/>
+          <w:sz w:val="24"/>
+        </w:rPr>
+      </w:pPr>
+    </w:p>
+    <w:p>
+      <w:pPr>
+        <w:jc w:val="both"/>
+        <w:rPr>
+          <w:rFonts w:ascii="Trebuchet MS" w:hAnsi="Trebuchet MS"/>
+          <w:color w:val="2E74B5" w:themeColor="accent1" w:themeShade="BF"/>
+          <w:sz w:val="24"/>
+        </w:rPr>
+      </w:pPr>
+    </w:p>
+    <w:p>
+      <w:pPr>
+        <w:jc w:val="both"/>
+        <w:rPr>
+          <w:rFonts w:ascii="Trebuchet MS" w:hAnsi="Trebuchet MS"/>
+          <w:color w:val="2E74B5" w:themeColor="accent1" w:themeShade="BF"/>
+          <w:sz w:val="24"/>
+        </w:rPr>
+      </w:pPr>
+    </w:p>
+    <w:p>
+      <w:pPr>
+        <w:jc w:val="both"/>
+        <w:rPr>
+          <w:rFonts w:ascii="Trebuchet MS" w:hAnsi="Trebuchet MS"/>
+          <w:color w:val="2E74B5" w:themeColor="accent1" w:themeShade="BF"/>
+          <w:sz w:val="24"/>
+        </w:rPr>
+      </w:pPr>
+    </w:p>
+    <w:p>
+      <w:pPr>
+        <w:jc w:val="both"/>
+        <w:rPr>
+          <w:rFonts w:ascii="Trebuchet MS" w:hAnsi="Trebuchet MS"/>
+          <w:color w:val="2E74B5" w:themeColor="accent1" w:themeShade="BF"/>
+          <w:sz w:val="24"/>
+        </w:rPr>
+      </w:pPr>
+    </w:p>
+    <w:p>
+      <w:pPr>
+        <w:jc w:val="both"/>
+        <w:rPr>
+          <w:rFonts w:ascii="Trebuchet MS" w:hAnsi="Trebuchet MS"/>
+          <w:color w:val="2E74B5" w:themeColor="accent1" w:themeShade="BF"/>
+          <w:sz w:val="24"/>
+        </w:rPr>
+      </w:pPr>
+    </w:p>
+    <w:p>
+      <w:pPr>
+        <w:jc w:val="both"/>
+        <w:rPr>
+          <w:rFonts w:ascii="Trebuchet MS" w:hAnsi="Trebuchet MS"/>
+          <w:color w:val="2E74B5" w:themeColor="accent1" w:themeShade="BF"/>
+          <w:sz w:val="24"/>
+        </w:rPr>
+      </w:pPr>
+    </w:p>
+    <w:p>
+      <w:pPr>
+        <w:jc w:val="both"/>
+        <w:rPr>
+          <w:rFonts w:ascii="Trebuchet MS" w:hAnsi="Trebuchet MS"/>
+          <w:color w:val="2E74B5" w:themeColor="accent1" w:themeShade="BF"/>
+          <w:sz w:val="24"/>
+        </w:rPr>
+      </w:pPr>
+      <w:r>
+        <w:rPr>
+          <w:rFonts w:ascii="Trebuchet MS" w:hAnsi="Trebuchet MS"/>
+          <w:color w:val="2E74B5" w:themeColor="accent1" w:themeShade="BF"/>
+          <w:sz w:val="24"/>
+        </w:rPr>
+        <w:t>UML Information Model (1 page)</w:t>
+      </w:r>
+    </w:p>
+    <w:p>
+      <w:pPr>
+        <w:jc w:val="both"/>
+        <w:rPr>
+          <w:rFonts w:ascii="Trebuchet MS" w:hAnsi="Trebuchet MS"/>
+          <w:color w:val="2E74B5" w:themeColor="accent1" w:themeShade="BF"/>
+          <w:sz w:val="24"/>
+        </w:rPr>
+      </w:pPr>
+      <w:r>
+        <w:rPr>
+          <w:rFonts w:ascii="Trebuchet MS" w:hAnsi="Trebuchet MS"/>
+          <w:noProof/>
+          <w:color w:val="2E74B5" w:themeColor="accent1" w:themeShade="BF"/>
+          <w:sz w:val="24"/>
+          <w:lang w:eastAsia="en-GB"/>
+        </w:rPr>
+        <w:lastRenderedPageBreak/>
+        <w:drawing>
+          <wp:anchor distT="0" distB="0" distL="114300" distR="114300" simplePos="0" relativeHeight="251659264" behindDoc="1" locked="0" layoutInCell="1" allowOverlap="1" wp14:anchorId="628A69E6" wp14:editId="730D7917">
+            <wp:simplePos x="0" y="0"/>
+            <wp:positionH relativeFrom="margin">
+              <wp:align>right</wp:align>
+            </wp:positionH>
+            <wp:positionV relativeFrom="paragraph">
+              <wp:posOffset>233045</wp:posOffset>
+            </wp:positionV>
+            <wp:extent cx="5730240" cy="3411855"/>
+            <wp:effectExtent l="0" t="0" r="3810" b="0"/>
+            <wp:wrapTopAndBottom/>
+            <wp:docPr id="2" name="Picture 2"/>
+            <wp:cNvGraphicFramePr>
+              <a:graphicFrameLocks xmlns:a="http://schemas.openxmlformats.org/drawingml/2006/main" noChangeAspect="1"/>
+            </wp:cNvGraphicFramePr>
+            <a:graphic xmlns:a="http://schemas.openxmlformats.org/drawingml/2006/main">
+              <a:graphicData uri="http://schemas.openxmlformats.org/drawingml/2006/picture">
+                <pic:pic xmlns:pic="http://schemas.openxmlformats.org/drawingml/2006/picture">
+                  <pic:nvPicPr>
+                    <pic:cNvPr id="0" name="Picture 1"/>
+                    <pic:cNvPicPr>
+                      <a:picLocks noChangeAspect="1" noChangeArrowheads="1"/>
+                    </pic:cNvPicPr>
+                  </pic:nvPicPr>
+                  <pic:blipFill>
+                    <a:blip r:embed="rId7" cstate="print">
+                      <a:extLst>
+                        <a:ext uri="{28A0092B-C50C-407E-A947-70E740481C1C}">
+                          <a14:useLocalDpi xmlns:a14="http://schemas.microsoft.com/office/drawing/2010/main" val="0"/>
+                        </a:ext>
+                      </a:extLst>
+                    </a:blip>
+                    <a:srcRect/>
+                    <a:stretch>
+                      <a:fillRect/>
+                    </a:stretch>
+                  </pic:blipFill>
+                  <pic:spPr bwMode="auto">
+                    <a:xfrm>
+                      <a:off x="0" y="0"/>
+                      <a:ext cx="5730240" cy="3411855"/>
                     </a:xfrm>
                     <a:prstGeom prst="rect">
                       <a:avLst/>
@@ -377,26 +510,6 @@
           </wp:anchor>
         </w:drawing>
       </w:r>
-      <w:r>
-        <w:rPr>
-          <w:rFonts w:ascii="Trebuchet MS" w:hAnsi="Trebuchet MS"/>
-          <w:color w:val="2E74B5" w:themeColor="accent1" w:themeShade="BF"/>
-          <w:sz w:val="24"/>
-        </w:rPr>
-        <w:t>UML Information Model (1 page)</w:t>
-      </w:r>
-      <w:bookmarkStart w:id="0" w:name="_GoBack"/>
-      <w:bookmarkEnd w:id="0"/>
-    </w:p>
-    <w:p>
-      <w:pPr>
-        <w:jc w:val="both"/>
-        <w:rPr>
-          <w:rFonts w:ascii="Trebuchet MS" w:hAnsi="Trebuchet MS"/>
-          <w:color w:val="2E74B5" w:themeColor="accent1" w:themeShade="BF"/>
-          <w:sz w:val="24"/>
-        </w:rPr>
-      </w:pPr>
     </w:p>
     <w:p>
       <w:pPr>

</xml_diff>